<commit_message>
Finalized Technical Safety Concept
</commit_message>
<xml_diff>
--- a/Template_Files/04_TechnicalSafetyConcept_LaneAssistance_Template.docx
+++ b/Template_Files/04_TechnicalSafetyConcept_LaneAssistance_Template.docx
@@ -653,28 +653,19 @@
                 <w:szCs w:val="22"/>
               </w:rPr>
             </w:pPr>
-          </w:p>
-        </w:tc>
-        <w:tc>
-          <w:tcPr>
-            <w:tcW w:w="1275" w:type="dxa"/>
-          </w:tcPr>
-          <w:p>
-            <w:pPr>
-              <w:pStyle w:val="normal"/>
-              <w:widowControl w:val="0"/>
-              <w:contextualSpacing w:val="0"/>
+            <w:r>
               <w:rPr>
                 <w:rFonts w:ascii="Calibri" w:eastAsia="Calibri" w:hAnsi="Calibri" w:cs="Calibri"/>
                 <w:sz w:val="22"/>
                 <w:szCs w:val="22"/>
               </w:rPr>
-            </w:pPr>
-          </w:p>
-        </w:tc>
-        <w:tc>
-          <w:tcPr>
-            <w:tcW w:w="2100" w:type="dxa"/>
+              <w:t>02/03/2018</w:t>
+            </w:r>
+          </w:p>
+        </w:tc>
+        <w:tc>
+          <w:tcPr>
+            <w:tcW w:w="1275" w:type="dxa"/>
           </w:tcPr>
           <w:p>
             <w:pPr>
@@ -687,23 +678,74 @@
                 <w:szCs w:val="22"/>
               </w:rPr>
             </w:pPr>
-          </w:p>
-        </w:tc>
-        <w:tc>
-          <w:tcPr>
-            <w:tcW w:w="4785" w:type="dxa"/>
-          </w:tcPr>
-          <w:p>
-            <w:pPr>
-              <w:pStyle w:val="normal"/>
-              <w:widowControl w:val="0"/>
-              <w:contextualSpacing w:val="0"/>
+            <w:r>
               <w:rPr>
                 <w:rFonts w:ascii="Calibri" w:eastAsia="Calibri" w:hAnsi="Calibri" w:cs="Calibri"/>
                 <w:sz w:val="22"/>
                 <w:szCs w:val="22"/>
               </w:rPr>
-            </w:pPr>
+              <w:t>0.2</w:t>
+            </w:r>
+          </w:p>
+        </w:tc>
+        <w:tc>
+          <w:tcPr>
+            <w:tcW w:w="2100" w:type="dxa"/>
+          </w:tcPr>
+          <w:p>
+            <w:pPr>
+              <w:pStyle w:val="normal"/>
+              <w:widowControl w:val="0"/>
+              <w:contextualSpacing w:val="0"/>
+              <w:rPr>
+                <w:rFonts w:ascii="Calibri" w:eastAsia="Calibri" w:hAnsi="Calibri" w:cs="Calibri"/>
+                <w:sz w:val="22"/>
+                <w:szCs w:val="22"/>
+              </w:rPr>
+            </w:pPr>
+            <w:r>
+              <w:rPr>
+                <w:rFonts w:ascii="Calibri" w:eastAsia="Calibri" w:hAnsi="Calibri" w:cs="Calibri"/>
+                <w:sz w:val="22"/>
+                <w:szCs w:val="22"/>
+              </w:rPr>
+              <w:t xml:space="preserve">Michael </w:t>
+            </w:r>
+            <w:proofErr w:type="spellStart"/>
+            <w:r>
+              <w:rPr>
+                <w:rFonts w:ascii="Calibri" w:eastAsia="Calibri" w:hAnsi="Calibri" w:cs="Calibri"/>
+                <w:sz w:val="22"/>
+                <w:szCs w:val="22"/>
+              </w:rPr>
+              <w:t>Scharf</w:t>
+            </w:r>
+            <w:proofErr w:type="spellEnd"/>
+          </w:p>
+        </w:tc>
+        <w:tc>
+          <w:tcPr>
+            <w:tcW w:w="4785" w:type="dxa"/>
+          </w:tcPr>
+          <w:p>
+            <w:pPr>
+              <w:pStyle w:val="normal"/>
+              <w:widowControl w:val="0"/>
+              <w:contextualSpacing w:val="0"/>
+              <w:rPr>
+                <w:rFonts w:ascii="Calibri" w:eastAsia="Calibri" w:hAnsi="Calibri" w:cs="Calibri"/>
+                <w:sz w:val="22"/>
+                <w:szCs w:val="22"/>
+              </w:rPr>
+            </w:pPr>
+            <w:r>
+              <w:rPr>
+                <w:rFonts w:ascii="Calibri" w:eastAsia="Calibri" w:hAnsi="Calibri" w:cs="Calibri"/>
+                <w:sz w:val="22"/>
+                <w:szCs w:val="22"/>
+              </w:rPr>
+              <w:t>Fill out the sheet</w:t>
+            </w:r>
           </w:p>
         </w:tc>
       </w:tr>
@@ -1784,6 +1826,28 @@
               <w:pStyle w:val="normal"/>
               <w:widowControl w:val="0"/>
             </w:pPr>
+            <w:r>
+              <w:rPr>
+                <w:rFonts w:ascii="Helvetica" w:hAnsi="Helvetica" w:cs="Helvetica"/>
+                <w:color w:val="4F4F4F"/>
+                <w:sz w:val="21"/>
+                <w:szCs w:val="21"/>
+                <w:shd w:val="clear" w:color="auto" w:fill="FFFFFF"/>
+              </w:rPr>
+              <w:t xml:space="preserve">the electronic power steering ECU shall ensure that the lane departure warning oscillating torque frequency is below </w:t>
+            </w:r>
+            <w:proofErr w:type="spellStart"/>
+            <w:r>
+              <w:rPr>
+                <w:rFonts w:ascii="Helvetica" w:hAnsi="Helvetica" w:cs="Helvetica"/>
+                <w:color w:val="4F4F4F"/>
+                <w:sz w:val="21"/>
+                <w:szCs w:val="21"/>
+                <w:shd w:val="clear" w:color="auto" w:fill="FFFFFF"/>
+              </w:rPr>
+              <w:t>Max_Torque_Frequency</w:t>
+            </w:r>
+            <w:proofErr w:type="spellEnd"/>
           </w:p>
         </w:tc>
         <w:tc>
@@ -1802,6 +1866,9 @@
               <w:widowControl w:val="0"/>
               <w:spacing w:line="240" w:lineRule="auto"/>
             </w:pPr>
+            <w:r>
+              <w:t>C</w:t>
+            </w:r>
           </w:p>
         </w:tc>
         <w:tc>
@@ -1820,6 +1887,14 @@
               <w:widowControl w:val="0"/>
               <w:spacing w:line="240" w:lineRule="auto"/>
             </w:pPr>
+            <w:r>
+              <w:t xml:space="preserve">50 </w:t>
+            </w:r>
+            <w:proofErr w:type="spellStart"/>
+            <w:r>
+              <w:t>mS</w:t>
+            </w:r>
+            <w:proofErr w:type="spellEnd"/>
           </w:p>
         </w:tc>
         <w:tc>
@@ -1838,6 +1913,9 @@
               <w:widowControl w:val="0"/>
               <w:spacing w:line="240" w:lineRule="auto"/>
             </w:pPr>
+            <w:r>
+              <w:t>LDW will set the oscillating torque frequency to 0.</w:t>
+            </w:r>
           </w:p>
         </w:tc>
       </w:tr>
@@ -1916,6 +1994,38 @@
               <w:pStyle w:val="normal"/>
               <w:widowControl w:val="0"/>
             </w:pPr>
+            <w:r>
+              <w:rPr>
+                <w:rFonts w:ascii="Helvetica" w:hAnsi="Helvetica" w:cs="Helvetica"/>
+                <w:color w:val="4F4F4F"/>
+                <w:sz w:val="21"/>
+                <w:szCs w:val="21"/>
+                <w:shd w:val="clear" w:color="auto" w:fill="FFFFFF"/>
+              </w:rPr>
+              <w:t xml:space="preserve">the lane keeping assistance function shall be time limited and the additional steering torque shall end after a given timer interval so that the driver </w:t>
+            </w:r>
+            <w:proofErr w:type="spellStart"/>
+            <w:r>
+              <w:rPr>
+                <w:rFonts w:ascii="Helvetica" w:hAnsi="Helvetica" w:cs="Helvetica"/>
+                <w:color w:val="4F4F4F"/>
+                <w:sz w:val="21"/>
+                <w:szCs w:val="21"/>
+                <w:shd w:val="clear" w:color="auto" w:fill="FFFFFF"/>
+              </w:rPr>
+              <w:t>can not</w:t>
+            </w:r>
+            <w:proofErr w:type="spellEnd"/>
+            <w:r>
+              <w:rPr>
+                <w:rFonts w:ascii="Helvetica" w:hAnsi="Helvetica" w:cs="Helvetica"/>
+                <w:color w:val="4F4F4F"/>
+                <w:sz w:val="21"/>
+                <w:szCs w:val="21"/>
+                <w:shd w:val="clear" w:color="auto" w:fill="FFFFFF"/>
+              </w:rPr>
+              <w:t xml:space="preserve"> misuse the system for autonomous driving</w:t>
+            </w:r>
           </w:p>
         </w:tc>
         <w:tc>
@@ -1934,6 +2044,9 @@
               <w:widowControl w:val="0"/>
               <w:spacing w:line="240" w:lineRule="auto"/>
             </w:pPr>
+            <w:r>
+              <w:t>B</w:t>
+            </w:r>
           </w:p>
         </w:tc>
         <w:tc>
@@ -1952,6 +2065,14 @@
               <w:widowControl w:val="0"/>
               <w:spacing w:line="240" w:lineRule="auto"/>
             </w:pPr>
+            <w:r>
+              <w:t xml:space="preserve">500 </w:t>
+            </w:r>
+            <w:proofErr w:type="spellStart"/>
+            <w:r>
+              <w:t>mS</w:t>
+            </w:r>
+            <w:proofErr w:type="spellEnd"/>
           </w:p>
         </w:tc>
         <w:tc>
@@ -1970,6 +2091,9 @@
               <w:widowControl w:val="0"/>
               <w:spacing w:line="240" w:lineRule="auto"/>
             </w:pPr>
+            <w:r>
+              <w:t>LKA will be switched off.</w:t>
+            </w:r>
           </w:p>
         </w:tc>
       </w:tr>
@@ -1997,7 +2121,6 @@
       <w:bookmarkStart w:id="14" w:name="_qp3s9pvua9mt" w:colFirst="0" w:colLast="0"/>
       <w:bookmarkEnd w:id="14"/>
       <w:r>
-        <w:lastRenderedPageBreak/>
         <w:t>Refined System Architecture from Functional Safety Concept</w:t>
       </w:r>
     </w:p>
@@ -2736,7 +2859,11 @@
               <w:spacing w:line="240" w:lineRule="auto"/>
             </w:pPr>
             <w:r>
-              <w:t>EPS ECU - Lane Keeping Assistant Safety Functionality</w:t>
+              <w:t xml:space="preserve">EPS ECU - Lane Keeping Assistant </w:t>
+            </w:r>
+            <w:r>
+              <w:lastRenderedPageBreak/>
+              <w:t>Safety Functionality</w:t>
             </w:r>
           </w:p>
         </w:tc>
@@ -2785,6 +2912,7 @@
               <w:spacing w:line="240" w:lineRule="auto"/>
             </w:pPr>
             <w:r>
+              <w:lastRenderedPageBreak/>
               <w:t>EPS ECU - Final Torque</w:t>
             </w:r>
           </w:p>
@@ -2834,7 +2962,6 @@
               <w:spacing w:line="240" w:lineRule="auto"/>
             </w:pPr>
             <w:r>
-              <w:lastRenderedPageBreak/>
               <w:t>Motor</w:t>
             </w:r>
           </w:p>
@@ -3368,7 +3495,7 @@
         </w:tblPrEx>
         <w:tc>
           <w:tcPr>
-            <w:tcW w:w="1274" w:type="dxa"/>
+            <w:tcW w:w="1275" w:type="dxa"/>
             <w:shd w:val="clear" w:color="auto" w:fill="CCCCCC"/>
             <w:tcMar>
               <w:top w:w="100" w:type="dxa"/>
@@ -3396,7 +3523,7 @@
         </w:tc>
         <w:tc>
           <w:tcPr>
-            <w:tcW w:w="3309" w:type="dxa"/>
+            <w:tcW w:w="3310" w:type="dxa"/>
             <w:shd w:val="clear" w:color="auto" w:fill="CCCCCC"/>
             <w:tcMar>
               <w:top w:w="100" w:type="dxa"/>
@@ -3546,7 +3673,7 @@
         </w:tblPrEx>
         <w:tc>
           <w:tcPr>
-            <w:tcW w:w="1274" w:type="dxa"/>
+            <w:tcW w:w="1275" w:type="dxa"/>
             <w:tcMar>
               <w:top w:w="100" w:type="dxa"/>
               <w:left w:w="100" w:type="dxa"/>
@@ -3581,6 +3708,7 @@
               <w:spacing w:line="240" w:lineRule="auto"/>
             </w:pPr>
             <w:r>
+              <w:lastRenderedPageBreak/>
               <w:t>Requirement</w:t>
             </w:r>
           </w:p>
@@ -3597,19 +3725,44 @@
         </w:tc>
         <w:tc>
           <w:tcPr>
-            <w:tcW w:w="3309" w:type="dxa"/>
-            <w:tcMar>
-              <w:top w:w="100" w:type="dxa"/>
-              <w:left w:w="100" w:type="dxa"/>
-              <w:bottom w:w="100" w:type="dxa"/>
-              <w:right w:w="100" w:type="dxa"/>
-            </w:tcMar>
-          </w:tcPr>
-          <w:p>
-            <w:pPr>
-              <w:pStyle w:val="normal"/>
-              <w:widowControl w:val="0"/>
-            </w:pPr>
+            <w:tcW w:w="3310" w:type="dxa"/>
+            <w:tcMar>
+              <w:top w:w="100" w:type="dxa"/>
+              <w:left w:w="100" w:type="dxa"/>
+              <w:bottom w:w="100" w:type="dxa"/>
+              <w:right w:w="100" w:type="dxa"/>
+            </w:tcMar>
+          </w:tcPr>
+          <w:p>
+            <w:pPr>
+              <w:pStyle w:val="normal"/>
+              <w:widowControl w:val="0"/>
+              <w:spacing w:line="240" w:lineRule="auto"/>
+            </w:pPr>
+            <w:r>
+              <w:lastRenderedPageBreak/>
+              <w:t xml:space="preserve">The LDW safety component shall ensure that the amplitude </w:t>
+            </w:r>
+            <w:r>
+              <w:lastRenderedPageBreak/>
+              <w:t>of the '</w:t>
+            </w:r>
+            <w:proofErr w:type="spellStart"/>
+            <w:r>
+              <w:t>LDW_Torque_Request</w:t>
+            </w:r>
+            <w:proofErr w:type="spellEnd"/>
+            <w:r>
+              <w:t>' sent to the 'Final electronic power steering Torque' component is below '</w:t>
+            </w:r>
+            <w:proofErr w:type="spellStart"/>
+            <w:r>
+              <w:t>Max_Torque_Amplitude</w:t>
+            </w:r>
+            <w:proofErr w:type="spellEnd"/>
+            <w:r>
+              <w:t>.</w:t>
+            </w:r>
           </w:p>
         </w:tc>
         <w:tc>
@@ -3628,6 +3781,10 @@
               <w:widowControl w:val="0"/>
               <w:spacing w:line="240" w:lineRule="auto"/>
             </w:pPr>
+            <w:r>
+              <w:lastRenderedPageBreak/>
+              <w:t>C</w:t>
+            </w:r>
           </w:p>
         </w:tc>
         <w:tc>
@@ -3646,6 +3803,14 @@
               <w:widowControl w:val="0"/>
               <w:spacing w:line="240" w:lineRule="auto"/>
             </w:pPr>
+            <w:r>
+              <w:t xml:space="preserve">50 </w:t>
+            </w:r>
+            <w:proofErr w:type="spellStart"/>
+            <w:r>
+              <w:t>mS</w:t>
+            </w:r>
+            <w:proofErr w:type="spellEnd"/>
           </w:p>
         </w:tc>
         <w:tc>
@@ -3664,6 +3829,9 @@
               <w:widowControl w:val="0"/>
               <w:spacing w:line="240" w:lineRule="auto"/>
             </w:pPr>
+            <w:r>
+              <w:t>LDW Safety Component</w:t>
+            </w:r>
           </w:p>
         </w:tc>
         <w:tc>
@@ -3682,6 +3850,13 @@
               <w:widowControl w:val="0"/>
               <w:spacing w:line="240" w:lineRule="auto"/>
             </w:pPr>
+            <w:r>
+              <w:t xml:space="preserve">Resulting torque </w:t>
+            </w:r>
+            <w:r>
+              <w:lastRenderedPageBreak/>
+              <w:t>amplitude is zero</w:t>
+            </w:r>
           </w:p>
         </w:tc>
       </w:tr>
@@ -3696,7 +3871,7 @@
         </w:tblPrEx>
         <w:tc>
           <w:tcPr>
-            <w:tcW w:w="1274" w:type="dxa"/>
+            <w:tcW w:w="1275" w:type="dxa"/>
             <w:tcMar>
               <w:top w:w="100" w:type="dxa"/>
               <w:left w:w="100" w:type="dxa"/>
@@ -3748,18 +3923,28 @@
         </w:tc>
         <w:tc>
           <w:tcPr>
-            <w:tcW w:w="3309" w:type="dxa"/>
-            <w:tcMar>
-              <w:top w:w="100" w:type="dxa"/>
-              <w:left w:w="100" w:type="dxa"/>
-              <w:bottom w:w="100" w:type="dxa"/>
-              <w:right w:w="100" w:type="dxa"/>
-            </w:tcMar>
-          </w:tcPr>
-          <w:p>
-            <w:pPr>
-              <w:pStyle w:val="normal"/>
-              <w:widowControl w:val="0"/>
+            <w:tcW w:w="3310" w:type="dxa"/>
+            <w:tcMar>
+              <w:top w:w="100" w:type="dxa"/>
+              <w:left w:w="100" w:type="dxa"/>
+              <w:bottom w:w="100" w:type="dxa"/>
+              <w:right w:w="100" w:type="dxa"/>
+            </w:tcMar>
+          </w:tcPr>
+          <w:p>
+            <w:pPr>
+              <w:pStyle w:val="normal"/>
+              <w:widowControl w:val="0"/>
+              <w:spacing w:line="240" w:lineRule="auto"/>
+            </w:pPr>
+            <w:r>
+              <w:t>As soon as the LDW function deactivates the LDW feature, the 'LDW Safety' software block shall send a signal to the car display ECU to turn on a warning light.</w:t>
+            </w:r>
+          </w:p>
+          <w:p>
+            <w:pPr>
+              <w:spacing w:line="240" w:lineRule="auto"/>
+              <w:ind w:firstLine="720"/>
             </w:pPr>
           </w:p>
         </w:tc>
@@ -3779,6 +3964,9 @@
               <w:widowControl w:val="0"/>
               <w:spacing w:line="240" w:lineRule="auto"/>
             </w:pPr>
+            <w:r>
+              <w:t>C</w:t>
+            </w:r>
           </w:p>
         </w:tc>
         <w:tc>
@@ -3797,6 +3985,14 @@
               <w:widowControl w:val="0"/>
               <w:spacing w:line="240" w:lineRule="auto"/>
             </w:pPr>
+            <w:r>
+              <w:t xml:space="preserve">50 </w:t>
+            </w:r>
+            <w:proofErr w:type="spellStart"/>
+            <w:r>
+              <w:t>mS</w:t>
+            </w:r>
+            <w:proofErr w:type="spellEnd"/>
           </w:p>
         </w:tc>
         <w:tc>
@@ -3815,6 +4011,9 @@
               <w:widowControl w:val="0"/>
               <w:spacing w:line="240" w:lineRule="auto"/>
             </w:pPr>
+            <w:r>
+              <w:t>LDW Safety Component</w:t>
+            </w:r>
           </w:p>
         </w:tc>
         <w:tc>
@@ -3833,6 +4032,9 @@
               <w:widowControl w:val="0"/>
               <w:spacing w:line="240" w:lineRule="auto"/>
             </w:pPr>
+            <w:r>
+              <w:t>Resulting torque amplitude is zero</w:t>
+            </w:r>
           </w:p>
         </w:tc>
       </w:tr>
@@ -3847,7 +4049,7 @@
         </w:tblPrEx>
         <w:tc>
           <w:tcPr>
-            <w:tcW w:w="1274" w:type="dxa"/>
+            <w:tcW w:w="1275" w:type="dxa"/>
             <w:tcMar>
               <w:top w:w="100" w:type="dxa"/>
               <w:left w:w="100" w:type="dxa"/>
@@ -3898,19 +4100,31 @@
         </w:tc>
         <w:tc>
           <w:tcPr>
-            <w:tcW w:w="3309" w:type="dxa"/>
-            <w:tcMar>
-              <w:top w:w="100" w:type="dxa"/>
-              <w:left w:w="100" w:type="dxa"/>
-              <w:bottom w:w="100" w:type="dxa"/>
-              <w:right w:w="100" w:type="dxa"/>
-            </w:tcMar>
-          </w:tcPr>
-          <w:p>
-            <w:pPr>
-              <w:pStyle w:val="normal"/>
-              <w:widowControl w:val="0"/>
-            </w:pPr>
+            <w:tcW w:w="3310" w:type="dxa"/>
+            <w:tcMar>
+              <w:top w:w="100" w:type="dxa"/>
+              <w:left w:w="100" w:type="dxa"/>
+              <w:bottom w:w="100" w:type="dxa"/>
+              <w:right w:w="100" w:type="dxa"/>
+            </w:tcMar>
+          </w:tcPr>
+          <w:p>
+            <w:pPr>
+              <w:pStyle w:val="normal"/>
+              <w:widowControl w:val="0"/>
+              <w:spacing w:line="240" w:lineRule="auto"/>
+            </w:pPr>
+            <w:r>
+              <w:t>As soon as a failure is detected by the LDW function, it shall deactivate the LDW feature and the '</w:t>
+            </w:r>
+            <w:proofErr w:type="spellStart"/>
+            <w:r>
+              <w:t>LDW_Torque_Request</w:t>
+            </w:r>
+            <w:proofErr w:type="spellEnd"/>
+            <w:r>
+              <w:t>' shall be set to zero.</w:t>
+            </w:r>
           </w:p>
         </w:tc>
         <w:tc>
@@ -3929,6 +4143,9 @@
               <w:widowControl w:val="0"/>
               <w:spacing w:line="240" w:lineRule="auto"/>
             </w:pPr>
+            <w:r>
+              <w:t>C</w:t>
+            </w:r>
           </w:p>
         </w:tc>
         <w:tc>
@@ -3947,6 +4164,14 @@
               <w:widowControl w:val="0"/>
               <w:spacing w:line="240" w:lineRule="auto"/>
             </w:pPr>
+            <w:r>
+              <w:t xml:space="preserve">50 </w:t>
+            </w:r>
+            <w:proofErr w:type="spellStart"/>
+            <w:r>
+              <w:t>mS</w:t>
+            </w:r>
+            <w:proofErr w:type="spellEnd"/>
           </w:p>
         </w:tc>
         <w:tc>
@@ -3965,6 +4190,9 @@
               <w:widowControl w:val="0"/>
               <w:spacing w:line="240" w:lineRule="auto"/>
             </w:pPr>
+            <w:r>
+              <w:t>LDW Safety Component</w:t>
+            </w:r>
           </w:p>
         </w:tc>
         <w:tc>
@@ -3983,6 +4211,9 @@
               <w:widowControl w:val="0"/>
               <w:spacing w:line="240" w:lineRule="auto"/>
             </w:pPr>
+            <w:r>
+              <w:t>Resulting torque amplitude is zero</w:t>
+            </w:r>
           </w:p>
         </w:tc>
       </w:tr>
@@ -3997,7 +4228,7 @@
         </w:tblPrEx>
         <w:tc>
           <w:tcPr>
-            <w:tcW w:w="1274" w:type="dxa"/>
+            <w:tcW w:w="1275" w:type="dxa"/>
             <w:tcMar>
               <w:top w:w="100" w:type="dxa"/>
               <w:left w:w="100" w:type="dxa"/>
@@ -4048,19 +4279,31 @@
         </w:tc>
         <w:tc>
           <w:tcPr>
-            <w:tcW w:w="3309" w:type="dxa"/>
-            <w:tcMar>
-              <w:top w:w="100" w:type="dxa"/>
-              <w:left w:w="100" w:type="dxa"/>
-              <w:bottom w:w="100" w:type="dxa"/>
-              <w:right w:w="100" w:type="dxa"/>
-            </w:tcMar>
-          </w:tcPr>
-          <w:p>
-            <w:pPr>
-              <w:pStyle w:val="normal"/>
-              <w:widowControl w:val="0"/>
-            </w:pPr>
+            <w:tcW w:w="3310" w:type="dxa"/>
+            <w:tcMar>
+              <w:top w:w="100" w:type="dxa"/>
+              <w:left w:w="100" w:type="dxa"/>
+              <w:bottom w:w="100" w:type="dxa"/>
+              <w:right w:w="100" w:type="dxa"/>
+            </w:tcMar>
+          </w:tcPr>
+          <w:p>
+            <w:pPr>
+              <w:pStyle w:val="normal"/>
+              <w:widowControl w:val="0"/>
+              <w:spacing w:line="240" w:lineRule="auto"/>
+            </w:pPr>
+            <w:r>
+              <w:t>The validity and integrity of the data transmission for '</w:t>
+            </w:r>
+            <w:proofErr w:type="spellStart"/>
+            <w:r>
+              <w:t>LDW_Torque_Request</w:t>
+            </w:r>
+            <w:proofErr w:type="spellEnd"/>
+            <w:r>
+              <w:t>' signal shall be ensured.</w:t>
+            </w:r>
           </w:p>
         </w:tc>
         <w:tc>
@@ -4079,6 +4322,9 @@
               <w:widowControl w:val="0"/>
               <w:spacing w:line="240" w:lineRule="auto"/>
             </w:pPr>
+            <w:r>
+              <w:t>C</w:t>
+            </w:r>
           </w:p>
         </w:tc>
         <w:tc>
@@ -4097,6 +4343,14 @@
               <w:widowControl w:val="0"/>
               <w:spacing w:line="240" w:lineRule="auto"/>
             </w:pPr>
+            <w:r>
+              <w:t xml:space="preserve">50 </w:t>
+            </w:r>
+            <w:proofErr w:type="spellStart"/>
+            <w:r>
+              <w:t>mS</w:t>
+            </w:r>
+            <w:proofErr w:type="spellEnd"/>
           </w:p>
         </w:tc>
         <w:tc>
@@ -4115,6 +4369,9 @@
               <w:widowControl w:val="0"/>
               <w:spacing w:line="240" w:lineRule="auto"/>
             </w:pPr>
+            <w:r>
+              <w:t>Data Transmission Integrity Check (SW)</w:t>
+            </w:r>
           </w:p>
         </w:tc>
         <w:tc>
@@ -4133,6 +4390,9 @@
               <w:widowControl w:val="0"/>
               <w:spacing w:line="240" w:lineRule="auto"/>
             </w:pPr>
+            <w:r>
+              <w:t>Resulting torque amplitude is zero</w:t>
+            </w:r>
           </w:p>
         </w:tc>
       </w:tr>
@@ -4147,7 +4407,7 @@
         </w:tblPrEx>
         <w:tc>
           <w:tcPr>
-            <w:tcW w:w="1274" w:type="dxa"/>
+            <w:tcW w:w="1275" w:type="dxa"/>
             <w:tcMar>
               <w:top w:w="100" w:type="dxa"/>
               <w:left w:w="100" w:type="dxa"/>
@@ -4198,19 +4458,23 @@
         </w:tc>
         <w:tc>
           <w:tcPr>
-            <w:tcW w:w="3309" w:type="dxa"/>
-            <w:tcMar>
-              <w:top w:w="100" w:type="dxa"/>
-              <w:left w:w="100" w:type="dxa"/>
-              <w:bottom w:w="100" w:type="dxa"/>
-              <w:right w:w="100" w:type="dxa"/>
-            </w:tcMar>
-          </w:tcPr>
-          <w:p>
-            <w:pPr>
-              <w:pStyle w:val="normal"/>
-              <w:widowControl w:val="0"/>
-            </w:pPr>
+            <w:tcW w:w="3310" w:type="dxa"/>
+            <w:tcMar>
+              <w:top w:w="100" w:type="dxa"/>
+              <w:left w:w="100" w:type="dxa"/>
+              <w:bottom w:w="100" w:type="dxa"/>
+              <w:right w:w="100" w:type="dxa"/>
+            </w:tcMar>
+          </w:tcPr>
+          <w:p>
+            <w:pPr>
+              <w:pStyle w:val="normal"/>
+              <w:widowControl w:val="0"/>
+              <w:spacing w:line="240" w:lineRule="auto"/>
+            </w:pPr>
+            <w:r>
+              <w:t>Memory test shall be conducted at start up of the EPS ECU to check for any faults in memory.</w:t>
+            </w:r>
           </w:p>
         </w:tc>
         <w:tc>
@@ -4229,6 +4493,9 @@
               <w:widowControl w:val="0"/>
               <w:spacing w:line="240" w:lineRule="auto"/>
             </w:pPr>
+            <w:r>
+              <w:t>A</w:t>
+            </w:r>
           </w:p>
         </w:tc>
         <w:tc>
@@ -4247,6 +4514,9 @@
               <w:widowControl w:val="0"/>
               <w:spacing w:line="240" w:lineRule="auto"/>
             </w:pPr>
+            <w:r>
+              <w:t>Ignition cycle</w:t>
+            </w:r>
           </w:p>
         </w:tc>
         <w:tc>
@@ -4265,6 +4535,9 @@
               <w:widowControl w:val="0"/>
               <w:spacing w:line="240" w:lineRule="auto"/>
             </w:pPr>
+            <w:r>
+              <w:t>Memory Test (SW)</w:t>
+            </w:r>
           </w:p>
         </w:tc>
         <w:tc>
@@ -4283,6 +4556,9 @@
               <w:widowControl w:val="0"/>
               <w:spacing w:line="240" w:lineRule="auto"/>
             </w:pPr>
+            <w:r>
+              <w:t>Resulting torque amplitude is zero</w:t>
+            </w:r>
           </w:p>
         </w:tc>
       </w:tr>
@@ -4577,6 +4853,7 @@
               <w:spacing w:line="240" w:lineRule="auto"/>
             </w:pPr>
             <w:r>
+              <w:lastRenderedPageBreak/>
               <w:t>Functional</w:t>
             </w:r>
           </w:p>
@@ -5028,6 +5305,25 @@
               <w:pStyle w:val="normal"/>
               <w:widowControl w:val="0"/>
             </w:pPr>
+            <w:r>
+              <w:t>The LDW safety component shall ensure that the frequency of the '</w:t>
+            </w:r>
+            <w:proofErr w:type="spellStart"/>
+            <w:r>
+              <w:t>LDW_Torque_Request</w:t>
+            </w:r>
+            <w:proofErr w:type="spellEnd"/>
+            <w:r>
+              <w:t>' sent to the 'Final electronic power steering Torque' component is below '</w:t>
+            </w:r>
+            <w:proofErr w:type="spellStart"/>
+            <w:r>
+              <w:t>Max_Torque_Frequency</w:t>
+            </w:r>
+            <w:proofErr w:type="spellEnd"/>
+            <w:r>
+              <w:t>.</w:t>
+            </w:r>
           </w:p>
         </w:tc>
         <w:tc>
@@ -5046,6 +5342,9 @@
               <w:widowControl w:val="0"/>
               <w:spacing w:line="240" w:lineRule="auto"/>
             </w:pPr>
+            <w:r>
+              <w:t>C</w:t>
+            </w:r>
           </w:p>
         </w:tc>
         <w:tc>
@@ -5064,6 +5363,14 @@
               <w:widowControl w:val="0"/>
               <w:spacing w:line="240" w:lineRule="auto"/>
             </w:pPr>
+            <w:r>
+              <w:t xml:space="preserve">50 </w:t>
+            </w:r>
+            <w:proofErr w:type="spellStart"/>
+            <w:r>
+              <w:t>mS</w:t>
+            </w:r>
+            <w:proofErr w:type="spellEnd"/>
           </w:p>
         </w:tc>
         <w:tc>
@@ -5082,6 +5389,9 @@
               <w:widowControl w:val="0"/>
               <w:spacing w:line="240" w:lineRule="auto"/>
             </w:pPr>
+            <w:r>
+              <w:t>LDW Safety Component</w:t>
+            </w:r>
           </w:p>
         </w:tc>
         <w:tc>
@@ -5100,6 +5410,9 @@
               <w:widowControl w:val="0"/>
               <w:spacing w:line="240" w:lineRule="auto"/>
             </w:pPr>
+            <w:r>
+              <w:t>Resulting torque amplitude is zero</w:t>
+            </w:r>
           </w:p>
         </w:tc>
       </w:tr>
@@ -5178,6 +5491,15 @@
               <w:pStyle w:val="normal"/>
               <w:widowControl w:val="0"/>
             </w:pPr>
+            <w:r>
+              <w:t>As soon as the LDW function deactivates the LDW feature, the 'LDW Safety' software block shall send a signal to the car display ECU to turn on a warning light.</w:t>
+            </w:r>
+          </w:p>
+          <w:p>
+            <w:pPr>
+              <w:pStyle w:val="normal"/>
+              <w:widowControl w:val="0"/>
+            </w:pPr>
           </w:p>
         </w:tc>
         <w:tc>
@@ -5196,6 +5518,9 @@
               <w:widowControl w:val="0"/>
               <w:spacing w:line="240" w:lineRule="auto"/>
             </w:pPr>
+            <w:r>
+              <w:t>C</w:t>
+            </w:r>
           </w:p>
         </w:tc>
         <w:tc>
@@ -5214,6 +5539,14 @@
               <w:widowControl w:val="0"/>
               <w:spacing w:line="240" w:lineRule="auto"/>
             </w:pPr>
+            <w:r>
+              <w:t xml:space="preserve">50 </w:t>
+            </w:r>
+            <w:proofErr w:type="spellStart"/>
+            <w:r>
+              <w:t>mS</w:t>
+            </w:r>
+            <w:proofErr w:type="spellEnd"/>
           </w:p>
         </w:tc>
         <w:tc>
@@ -5232,6 +5565,9 @@
               <w:widowControl w:val="0"/>
               <w:spacing w:line="240" w:lineRule="auto"/>
             </w:pPr>
+            <w:r>
+              <w:t>LDW Safety Component</w:t>
+            </w:r>
           </w:p>
         </w:tc>
         <w:tc>
@@ -5250,6 +5586,9 @@
               <w:widowControl w:val="0"/>
               <w:spacing w:line="240" w:lineRule="auto"/>
             </w:pPr>
+            <w:r>
+              <w:t>Resulting torque amplitude is zero</w:t>
+            </w:r>
           </w:p>
         </w:tc>
       </w:tr>
@@ -5328,6 +5667,17 @@
               <w:pStyle w:val="normal"/>
               <w:widowControl w:val="0"/>
             </w:pPr>
+            <w:r>
+              <w:t>As soon as a failure is detected by the LDW function, it shall deactivate the LDW feature and the '</w:t>
+            </w:r>
+            <w:proofErr w:type="spellStart"/>
+            <w:r>
+              <w:t>LDW_Torque_Request</w:t>
+            </w:r>
+            <w:proofErr w:type="spellEnd"/>
+            <w:r>
+              <w:t>' shall be set to zero.</w:t>
+            </w:r>
           </w:p>
         </w:tc>
         <w:tc>
@@ -5346,6 +5696,9 @@
               <w:widowControl w:val="0"/>
               <w:spacing w:line="240" w:lineRule="auto"/>
             </w:pPr>
+            <w:r>
+              <w:t>C</w:t>
+            </w:r>
           </w:p>
         </w:tc>
         <w:tc>
@@ -5364,6 +5717,14 @@
               <w:widowControl w:val="0"/>
               <w:spacing w:line="240" w:lineRule="auto"/>
             </w:pPr>
+            <w:r>
+              <w:t xml:space="preserve">50 </w:t>
+            </w:r>
+            <w:proofErr w:type="spellStart"/>
+            <w:r>
+              <w:t>mS</w:t>
+            </w:r>
+            <w:proofErr w:type="spellEnd"/>
           </w:p>
         </w:tc>
         <w:tc>
@@ -5382,6 +5743,9 @@
               <w:widowControl w:val="0"/>
               <w:spacing w:line="240" w:lineRule="auto"/>
             </w:pPr>
+            <w:r>
+              <w:t>LDW Safety Component</w:t>
+            </w:r>
           </w:p>
         </w:tc>
         <w:tc>
@@ -5400,6 +5764,9 @@
               <w:widowControl w:val="0"/>
               <w:spacing w:line="240" w:lineRule="auto"/>
             </w:pPr>
+            <w:r>
+              <w:t>Resulting torque amplitude is zero</w:t>
+            </w:r>
           </w:p>
         </w:tc>
       </w:tr>
@@ -5478,6 +5845,17 @@
               <w:pStyle w:val="normal"/>
               <w:widowControl w:val="0"/>
             </w:pPr>
+            <w:r>
+              <w:t>The validity and integrity of the data transmission for '</w:t>
+            </w:r>
+            <w:proofErr w:type="spellStart"/>
+            <w:r>
+              <w:t>LDW_Torque_Request</w:t>
+            </w:r>
+            <w:proofErr w:type="spellEnd"/>
+            <w:r>
+              <w:t>' signal shall be ensured.</w:t>
+            </w:r>
           </w:p>
         </w:tc>
         <w:tc>
@@ -5496,6 +5874,9 @@
               <w:widowControl w:val="0"/>
               <w:spacing w:line="240" w:lineRule="auto"/>
             </w:pPr>
+            <w:r>
+              <w:t>C</w:t>
+            </w:r>
           </w:p>
         </w:tc>
         <w:tc>
@@ -5514,6 +5895,14 @@
               <w:widowControl w:val="0"/>
               <w:spacing w:line="240" w:lineRule="auto"/>
             </w:pPr>
+            <w:r>
+              <w:t xml:space="preserve">50 </w:t>
+            </w:r>
+            <w:proofErr w:type="spellStart"/>
+            <w:r>
+              <w:t>mS</w:t>
+            </w:r>
+            <w:proofErr w:type="spellEnd"/>
           </w:p>
         </w:tc>
         <w:tc>
@@ -5532,6 +5921,9 @@
               <w:widowControl w:val="0"/>
               <w:spacing w:line="240" w:lineRule="auto"/>
             </w:pPr>
+            <w:r>
+              <w:t>Data Transmission Integrity Check (SW)</w:t>
+            </w:r>
           </w:p>
         </w:tc>
         <w:tc>
@@ -5550,6 +5942,9 @@
               <w:widowControl w:val="0"/>
               <w:spacing w:line="240" w:lineRule="auto"/>
             </w:pPr>
+            <w:r>
+              <w:t>Resulting torque amplitude is zero</w:t>
+            </w:r>
           </w:p>
         </w:tc>
       </w:tr>
@@ -5628,6 +6023,9 @@
               <w:pStyle w:val="normal"/>
               <w:widowControl w:val="0"/>
             </w:pPr>
+            <w:r>
+              <w:t>Memory test shall be conducted at start up of the EPS ECU to check for any faults in memory.</w:t>
+            </w:r>
           </w:p>
         </w:tc>
         <w:tc>
@@ -5646,6 +6044,9 @@
               <w:widowControl w:val="0"/>
               <w:spacing w:line="240" w:lineRule="auto"/>
             </w:pPr>
+            <w:r>
+              <w:t>A</w:t>
+            </w:r>
           </w:p>
         </w:tc>
         <w:tc>
@@ -5664,6 +6065,9 @@
               <w:widowControl w:val="0"/>
               <w:spacing w:line="240" w:lineRule="auto"/>
             </w:pPr>
+            <w:r>
+              <w:t>Ignition cycle</w:t>
+            </w:r>
           </w:p>
         </w:tc>
         <w:tc>
@@ -5682,6 +6086,9 @@
               <w:widowControl w:val="0"/>
               <w:spacing w:line="240" w:lineRule="auto"/>
             </w:pPr>
+            <w:r>
+              <w:t>Memory Test (SW)</w:t>
+            </w:r>
           </w:p>
         </w:tc>
         <w:tc>
@@ -5700,6 +6107,9 @@
               <w:widowControl w:val="0"/>
               <w:spacing w:line="240" w:lineRule="auto"/>
             </w:pPr>
+            <w:r>
+              <w:t>Resulting torque amplitude is zero</w:t>
+            </w:r>
           </w:p>
         </w:tc>
       </w:tr>
@@ -6479,6 +6889,7 @@
               <w:spacing w:line="240" w:lineRule="auto"/>
             </w:pPr>
             <w:r>
+              <w:lastRenderedPageBreak/>
               <w:t>Technical</w:t>
             </w:r>
           </w:p>
@@ -6528,6 +6939,17 @@
               <w:pStyle w:val="normal"/>
               <w:widowControl w:val="0"/>
             </w:pPr>
+            <w:r>
+              <w:t>The LKA shall ensure that the ‘lane keeping assistance torque’ sent to the ‘Final electronic power steering Torque’ component is applied only ‘</w:t>
+            </w:r>
+            <w:proofErr w:type="spellStart"/>
+            <w:r>
+              <w:t>Max_Duration</w:t>
+            </w:r>
+            <w:proofErr w:type="spellEnd"/>
+            <w:r>
+              <w:t>’</w:t>
+            </w:r>
           </w:p>
         </w:tc>
         <w:tc>
@@ -6546,6 +6968,9 @@
               <w:widowControl w:val="0"/>
               <w:spacing w:line="240" w:lineRule="auto"/>
             </w:pPr>
+            <w:r>
+              <w:t>B</w:t>
+            </w:r>
           </w:p>
         </w:tc>
         <w:tc>
@@ -6564,6 +6989,14 @@
               <w:widowControl w:val="0"/>
               <w:spacing w:line="240" w:lineRule="auto"/>
             </w:pPr>
+            <w:r>
+              <w:t xml:space="preserve">500 </w:t>
+            </w:r>
+            <w:proofErr w:type="spellStart"/>
+            <w:r>
+              <w:t>mS</w:t>
+            </w:r>
+            <w:proofErr w:type="spellEnd"/>
           </w:p>
         </w:tc>
         <w:tc>
@@ -6582,6 +7015,9 @@
               <w:widowControl w:val="0"/>
               <w:spacing w:line="240" w:lineRule="auto"/>
             </w:pPr>
+            <w:r>
+              <w:t>LKA Safety Component</w:t>
+            </w:r>
           </w:p>
         </w:tc>
         <w:tc>
@@ -6600,6 +7036,9 @@
               <w:widowControl w:val="0"/>
               <w:spacing w:line="240" w:lineRule="auto"/>
             </w:pPr>
+            <w:r>
+              <w:t>Switch off</w:t>
+            </w:r>
           </w:p>
         </w:tc>
       </w:tr>
@@ -6678,6 +7117,27 @@
               <w:pStyle w:val="normal"/>
               <w:widowControl w:val="0"/>
             </w:pPr>
+            <w:r>
+              <w:t xml:space="preserve">As soon as the </w:t>
+            </w:r>
+            <w:r>
+              <w:t xml:space="preserve">LKA </w:t>
+            </w:r>
+            <w:r>
+              <w:t xml:space="preserve">function deactivates the </w:t>
+            </w:r>
+            <w:r>
+              <w:t xml:space="preserve">LKA </w:t>
+            </w:r>
+            <w:r>
+              <w:t xml:space="preserve">feature, the </w:t>
+            </w:r>
+            <w:r>
+              <w:t xml:space="preserve">LKA </w:t>
+            </w:r>
+            <w:r>
+              <w:t>Safety' software block shall send a signal to the car display ECU to turn on a warning light.</w:t>
+            </w:r>
           </w:p>
         </w:tc>
         <w:tc>
@@ -6696,6 +7156,9 @@
               <w:widowControl w:val="0"/>
               <w:spacing w:line="240" w:lineRule="auto"/>
             </w:pPr>
+            <w:r>
+              <w:t>B</w:t>
+            </w:r>
           </w:p>
         </w:tc>
         <w:tc>
@@ -6714,6 +7177,14 @@
               <w:widowControl w:val="0"/>
               <w:spacing w:line="240" w:lineRule="auto"/>
             </w:pPr>
+            <w:r>
+              <w:t xml:space="preserve">500 </w:t>
+            </w:r>
+            <w:proofErr w:type="spellStart"/>
+            <w:r>
+              <w:t>mS</w:t>
+            </w:r>
+            <w:proofErr w:type="spellEnd"/>
           </w:p>
         </w:tc>
         <w:tc>
@@ -6732,6 +7203,9 @@
               <w:widowControl w:val="0"/>
               <w:spacing w:line="240" w:lineRule="auto"/>
             </w:pPr>
+            <w:r>
+              <w:t>LKA Safety Component</w:t>
+            </w:r>
           </w:p>
         </w:tc>
         <w:tc>
@@ -6750,6 +7224,9 @@
               <w:widowControl w:val="0"/>
               <w:spacing w:line="240" w:lineRule="auto"/>
             </w:pPr>
+            <w:r>
+              <w:t>Switch off</w:t>
+            </w:r>
           </w:p>
         </w:tc>
       </w:tr>
@@ -6828,6 +7305,9 @@
               <w:pStyle w:val="normal"/>
               <w:widowControl w:val="0"/>
             </w:pPr>
+            <w:r>
+              <w:t>As soon as a failure is detected by the LKA function, it shall deactivate the LKA feature.</w:t>
+            </w:r>
           </w:p>
         </w:tc>
         <w:tc>
@@ -6846,6 +7326,9 @@
               <w:widowControl w:val="0"/>
               <w:spacing w:line="240" w:lineRule="auto"/>
             </w:pPr>
+            <w:r>
+              <w:t>B</w:t>
+            </w:r>
           </w:p>
         </w:tc>
         <w:tc>
@@ -6864,6 +7347,14 @@
               <w:widowControl w:val="0"/>
               <w:spacing w:line="240" w:lineRule="auto"/>
             </w:pPr>
+            <w:r>
+              <w:t xml:space="preserve">500 </w:t>
+            </w:r>
+            <w:proofErr w:type="spellStart"/>
+            <w:r>
+              <w:t>mS</w:t>
+            </w:r>
+            <w:proofErr w:type="spellEnd"/>
           </w:p>
         </w:tc>
         <w:tc>
@@ -6882,6 +7373,9 @@
               <w:widowControl w:val="0"/>
               <w:spacing w:line="240" w:lineRule="auto"/>
             </w:pPr>
+            <w:r>
+              <w:t>LKA Safety Component</w:t>
+            </w:r>
           </w:p>
         </w:tc>
         <w:tc>
@@ -6900,6 +7394,9 @@
               <w:widowControl w:val="0"/>
               <w:spacing w:line="240" w:lineRule="auto"/>
             </w:pPr>
+            <w:r>
+              <w:t>Switch off</w:t>
+            </w:r>
           </w:p>
         </w:tc>
       </w:tr>
@@ -6929,7 +7426,6 @@
               <w:spacing w:line="240" w:lineRule="auto"/>
             </w:pPr>
             <w:r>
-              <w:lastRenderedPageBreak/>
               <w:t>Technical</w:t>
             </w:r>
           </w:p>
@@ -6979,6 +7475,17 @@
               <w:pStyle w:val="normal"/>
               <w:widowControl w:val="0"/>
             </w:pPr>
+            <w:r>
+              <w:t>The validity and integrity of the data transmission for '</w:t>
+            </w:r>
+            <w:proofErr w:type="spellStart"/>
+            <w:r>
+              <w:t>LKA_Torque_Request</w:t>
+            </w:r>
+            <w:proofErr w:type="spellEnd"/>
+            <w:r>
+              <w:t>' signal shall be ensured.</w:t>
+            </w:r>
           </w:p>
         </w:tc>
         <w:tc>
@@ -6997,6 +7504,9 @@
               <w:widowControl w:val="0"/>
               <w:spacing w:line="240" w:lineRule="auto"/>
             </w:pPr>
+            <w:r>
+              <w:t>B</w:t>
+            </w:r>
           </w:p>
         </w:tc>
         <w:tc>
@@ -7015,6 +7525,14 @@
               <w:widowControl w:val="0"/>
               <w:spacing w:line="240" w:lineRule="auto"/>
             </w:pPr>
+            <w:r>
+              <w:t xml:space="preserve">500 </w:t>
+            </w:r>
+            <w:proofErr w:type="spellStart"/>
+            <w:r>
+              <w:t>mS</w:t>
+            </w:r>
+            <w:proofErr w:type="spellEnd"/>
           </w:p>
         </w:tc>
         <w:tc>
@@ -7033,6 +7551,9 @@
               <w:widowControl w:val="0"/>
               <w:spacing w:line="240" w:lineRule="auto"/>
             </w:pPr>
+            <w:r>
+              <w:t>Data Transmission Integrity Check (SW)</w:t>
+            </w:r>
           </w:p>
         </w:tc>
         <w:tc>
@@ -7051,6 +7572,9 @@
               <w:widowControl w:val="0"/>
               <w:spacing w:line="240" w:lineRule="auto"/>
             </w:pPr>
+            <w:r>
+              <w:t>Switch off</w:t>
+            </w:r>
           </w:p>
         </w:tc>
       </w:tr>
@@ -7129,6 +7653,9 @@
               <w:pStyle w:val="normal"/>
               <w:widowControl w:val="0"/>
             </w:pPr>
+            <w:r>
+              <w:t>Memory test shall be conducted at start up of the EPS ECU to check for any faults in memory.</w:t>
+            </w:r>
           </w:p>
         </w:tc>
         <w:tc>
@@ -7147,6 +7674,9 @@
               <w:widowControl w:val="0"/>
               <w:spacing w:line="240" w:lineRule="auto"/>
             </w:pPr>
+            <w:r>
+              <w:t>A</w:t>
+            </w:r>
           </w:p>
         </w:tc>
         <w:tc>
@@ -7165,6 +7695,9 @@
               <w:widowControl w:val="0"/>
               <w:spacing w:line="240" w:lineRule="auto"/>
             </w:pPr>
+            <w:r>
+              <w:t>Ignition cycle</w:t>
+            </w:r>
           </w:p>
         </w:tc>
         <w:tc>
@@ -7183,6 +7716,9 @@
               <w:widowControl w:val="0"/>
               <w:spacing w:line="240" w:lineRule="auto"/>
             </w:pPr>
+            <w:r>
+              <w:t>Memory Test (SW)</w:t>
+            </w:r>
           </w:p>
         </w:tc>
         <w:tc>
@@ -7201,6 +7737,9 @@
               <w:widowControl w:val="0"/>
               <w:spacing w:line="240" w:lineRule="auto"/>
             </w:pPr>
+            <w:r>
+              <w:t>Switch off</w:t>
+            </w:r>
           </w:p>
         </w:tc>
       </w:tr>
@@ -7305,6 +7844,59 @@
           <w:color w:val="B7B7B7"/>
         </w:rPr>
       </w:pPr>
+      <w:r>
+        <w:rPr>
+          <w:b/>
+          <w:noProof/>
+          <w:color w:val="B7B7B7"/>
+          <w:lang w:val="de-DE"/>
+        </w:rPr>
+        <w:lastRenderedPageBreak/>
+        <w:drawing>
+          <wp:inline distT="0" distB="0" distL="0" distR="0">
+            <wp:extent cx="5943600" cy="3343275"/>
+            <wp:effectExtent l="19050" t="0" r="0" b="0"/>
+            <wp:docPr id="4" name="Grafik 3" descr="graphic_asset_4.png"/>
+            <wp:cNvGraphicFramePr>
+              <a:graphicFrameLocks xmlns:a="http://schemas.openxmlformats.org/drawingml/2006/main" noChangeAspect="1"/>
+            </wp:cNvGraphicFramePr>
+            <a:graphic xmlns:a="http://schemas.openxmlformats.org/drawingml/2006/main">
+              <a:graphicData uri="http://schemas.openxmlformats.org/drawingml/2006/picture">
+                <pic:pic xmlns:pic="http://schemas.openxmlformats.org/drawingml/2006/picture">
+                  <pic:nvPicPr>
+                    <pic:cNvPr id="0" name="graphic_asset_4.png"/>
+                    <pic:cNvPicPr/>
+                  </pic:nvPicPr>
+                  <pic:blipFill>
+                    <a:blip r:embed="rId9" cstate="print"/>
+                    <a:stretch>
+                      <a:fillRect/>
+                    </a:stretch>
+                  </pic:blipFill>
+                  <pic:spPr>
+                    <a:xfrm>
+                      <a:off x="0" y="0"/>
+                      <a:ext cx="5943600" cy="3343275"/>
+                    </a:xfrm>
+                    <a:prstGeom prst="rect">
+                      <a:avLst/>
+                    </a:prstGeom>
+                  </pic:spPr>
+                </pic:pic>
+              </a:graphicData>
+            </a:graphic>
+          </wp:inline>
+        </w:drawing>
+      </w:r>
+    </w:p>
+    <w:p>
+      <w:pPr>
+        <w:pStyle w:val="normal"/>
+        <w:rPr>
+          <w:b/>
+          <w:color w:val="B7B7B7"/>
+        </w:rPr>
+      </w:pPr>
     </w:p>
     <w:p>
       <w:pPr>
@@ -7323,6 +7915,10 @@
     <w:p>
       <w:pPr>
         <w:pStyle w:val="normal"/>
+        <w:rPr>
+          <w:b/>
+          <w:color w:val="B7B7B7"/>
+        </w:rPr>
       </w:pPr>
       <w:r>
         <w:rPr>
@@ -7330,6 +7926,46 @@
           <w:color w:val="B7B7B7"/>
         </w:rPr>
         <w:t>[Instructions: We already included the allocation as part of the technical requirement tables. Here you can state that for this particular item, all technical safety requirements are allocated to the Electronic Power Steering ECU]</w:t>
+      </w:r>
+    </w:p>
+    <w:p>
+      <w:pPr>
+        <w:pStyle w:val="normal"/>
+      </w:pPr>
+      <w:r>
+        <w:t>The technical safety requirements will be completely full filled inside the EPS ECU.</w:t>
+      </w:r>
+    </w:p>
+    <w:p>
+      <w:pPr>
+        <w:pStyle w:val="normal"/>
+      </w:pPr>
+      <w:r>
+        <w:t>The LDW Safety Component is in charge to detect a malfunction in LDW and triggers the transition into safe mode.</w:t>
+      </w:r>
+    </w:p>
+    <w:p>
+      <w:pPr>
+        <w:pStyle w:val="normal"/>
+      </w:pPr>
+      <w:r>
+        <w:t>The LKA Safety Component is in charge to detect a malfunction in LKA and triggers the transition into safe mode.</w:t>
+      </w:r>
+    </w:p>
+    <w:p>
+      <w:pPr>
+        <w:pStyle w:val="normal"/>
+      </w:pPr>
+      <w:r>
+        <w:t>Data Transmission Integrity Check SW is ensuring the validity and integrity of data transmission for LKA as well as LDW.</w:t>
+      </w:r>
+    </w:p>
+    <w:p>
+      <w:pPr>
+        <w:pStyle w:val="normal"/>
+      </w:pPr>
+      <w:r>
+        <w:t>The Memory Test SW is checking any faults in memory during start up for LKA as well as LDW.</w:t>
       </w:r>
     </w:p>
     <w:p>
@@ -7419,6 +8055,10 @@
     <w:p>
       <w:pPr>
         <w:pStyle w:val="normal"/>
+        <w:rPr>
+          <w:b/>
+          <w:color w:val="B7B7B7"/>
+        </w:rPr>
       </w:pPr>
       <w:r>
         <w:rPr>
@@ -7427,6 +8067,406 @@
         </w:rPr>
         <w:t>Oftentimes, a technical safety analysis will lead to a more detailed warning and degradation concept. ]</w:t>
       </w:r>
+    </w:p>
+    <w:tbl>
+      <w:tblPr>
+        <w:tblW w:w="9360" w:type="dxa"/>
+        <w:tblInd w:w="100" w:type="dxa"/>
+        <w:tblBorders>
+          <w:top w:val="single" w:sz="8" w:space="0" w:color="000000"/>
+          <w:left w:val="single" w:sz="8" w:space="0" w:color="000000"/>
+          <w:bottom w:val="single" w:sz="8" w:space="0" w:color="000000"/>
+          <w:right w:val="single" w:sz="8" w:space="0" w:color="000000"/>
+          <w:insideH w:val="single" w:sz="8" w:space="0" w:color="000000"/>
+          <w:insideV w:val="single" w:sz="8" w:space="0" w:color="000000"/>
+        </w:tblBorders>
+        <w:tblLayout w:type="fixed"/>
+        <w:tblLook w:val="0600"/>
+      </w:tblPr>
+      <w:tblGrid>
+        <w:gridCol w:w="1872"/>
+        <w:gridCol w:w="1872"/>
+        <w:gridCol w:w="1872"/>
+        <w:gridCol w:w="1872"/>
+        <w:gridCol w:w="1872"/>
+      </w:tblGrid>
+      <w:tr>
+        <w:tc>
+          <w:tcPr>
+            <w:tcW w:w="1872" w:type="dxa"/>
+            <w:shd w:val="clear" w:color="auto" w:fill="CCCCCC"/>
+            <w:tcMar>
+              <w:top w:w="100" w:type="dxa"/>
+              <w:left w:w="100" w:type="dxa"/>
+              <w:bottom w:w="100" w:type="dxa"/>
+              <w:right w:w="100" w:type="dxa"/>
+            </w:tcMar>
+          </w:tcPr>
+          <w:p>
+            <w:pPr>
+              <w:pStyle w:val="normal"/>
+              <w:widowControl w:val="0"/>
+              <w:spacing w:line="240" w:lineRule="auto"/>
+              <w:rPr>
+                <w:b/>
+              </w:rPr>
+            </w:pPr>
+            <w:r>
+              <w:rPr>
+                <w:b/>
+              </w:rPr>
+              <w:t>ID</w:t>
+            </w:r>
+          </w:p>
+        </w:tc>
+        <w:tc>
+          <w:tcPr>
+            <w:tcW w:w="1872" w:type="dxa"/>
+            <w:shd w:val="clear" w:color="auto" w:fill="CCCCCC"/>
+            <w:tcMar>
+              <w:top w:w="100" w:type="dxa"/>
+              <w:left w:w="100" w:type="dxa"/>
+              <w:bottom w:w="100" w:type="dxa"/>
+              <w:right w:w="100" w:type="dxa"/>
+            </w:tcMar>
+          </w:tcPr>
+          <w:p>
+            <w:pPr>
+              <w:pStyle w:val="normal"/>
+              <w:widowControl w:val="0"/>
+              <w:spacing w:line="240" w:lineRule="auto"/>
+              <w:rPr>
+                <w:b/>
+              </w:rPr>
+            </w:pPr>
+            <w:r>
+              <w:rPr>
+                <w:b/>
+              </w:rPr>
+              <w:t>Degradation Mode</w:t>
+            </w:r>
+          </w:p>
+        </w:tc>
+        <w:tc>
+          <w:tcPr>
+            <w:tcW w:w="1872" w:type="dxa"/>
+            <w:shd w:val="clear" w:color="auto" w:fill="CCCCCC"/>
+            <w:tcMar>
+              <w:top w:w="100" w:type="dxa"/>
+              <w:left w:w="100" w:type="dxa"/>
+              <w:bottom w:w="100" w:type="dxa"/>
+              <w:right w:w="100" w:type="dxa"/>
+            </w:tcMar>
+          </w:tcPr>
+          <w:p>
+            <w:pPr>
+              <w:pStyle w:val="normal"/>
+              <w:widowControl w:val="0"/>
+              <w:spacing w:line="240" w:lineRule="auto"/>
+              <w:rPr>
+                <w:b/>
+              </w:rPr>
+            </w:pPr>
+            <w:r>
+              <w:rPr>
+                <w:b/>
+              </w:rPr>
+              <w:t>Trigger for Degradation Mode</w:t>
+            </w:r>
+          </w:p>
+        </w:tc>
+        <w:tc>
+          <w:tcPr>
+            <w:tcW w:w="1872" w:type="dxa"/>
+            <w:shd w:val="clear" w:color="auto" w:fill="CCCCCC"/>
+            <w:tcMar>
+              <w:top w:w="100" w:type="dxa"/>
+              <w:left w:w="100" w:type="dxa"/>
+              <w:bottom w:w="100" w:type="dxa"/>
+              <w:right w:w="100" w:type="dxa"/>
+            </w:tcMar>
+          </w:tcPr>
+          <w:p>
+            <w:pPr>
+              <w:pStyle w:val="normal"/>
+              <w:widowControl w:val="0"/>
+              <w:spacing w:line="240" w:lineRule="auto"/>
+              <w:rPr>
+                <w:b/>
+              </w:rPr>
+            </w:pPr>
+            <w:r>
+              <w:rPr>
+                <w:b/>
+              </w:rPr>
+              <w:t>Safe State invoked?</w:t>
+            </w:r>
+          </w:p>
+        </w:tc>
+        <w:tc>
+          <w:tcPr>
+            <w:tcW w:w="1872" w:type="dxa"/>
+            <w:shd w:val="clear" w:color="auto" w:fill="CCCCCC"/>
+            <w:tcMar>
+              <w:top w:w="100" w:type="dxa"/>
+              <w:left w:w="100" w:type="dxa"/>
+              <w:bottom w:w="100" w:type="dxa"/>
+              <w:right w:w="100" w:type="dxa"/>
+            </w:tcMar>
+          </w:tcPr>
+          <w:p>
+            <w:pPr>
+              <w:pStyle w:val="normal"/>
+              <w:widowControl w:val="0"/>
+              <w:spacing w:line="240" w:lineRule="auto"/>
+              <w:rPr>
+                <w:b/>
+              </w:rPr>
+            </w:pPr>
+            <w:r>
+              <w:rPr>
+                <w:b/>
+              </w:rPr>
+              <w:t>Driver Warning</w:t>
+            </w:r>
+          </w:p>
+        </w:tc>
+      </w:tr>
+      <w:tr>
+        <w:tc>
+          <w:tcPr>
+            <w:tcW w:w="1872" w:type="dxa"/>
+            <w:tcMar>
+              <w:top w:w="100" w:type="dxa"/>
+              <w:left w:w="100" w:type="dxa"/>
+              <w:bottom w:w="100" w:type="dxa"/>
+              <w:right w:w="100" w:type="dxa"/>
+            </w:tcMar>
+          </w:tcPr>
+          <w:p>
+            <w:pPr>
+              <w:pStyle w:val="normal"/>
+              <w:widowControl w:val="0"/>
+              <w:spacing w:line="240" w:lineRule="auto"/>
+            </w:pPr>
+            <w:r>
+              <w:t>WDC-01</w:t>
+            </w:r>
+          </w:p>
+        </w:tc>
+        <w:tc>
+          <w:tcPr>
+            <w:tcW w:w="1872" w:type="dxa"/>
+            <w:tcMar>
+              <w:top w:w="100" w:type="dxa"/>
+              <w:left w:w="100" w:type="dxa"/>
+              <w:bottom w:w="100" w:type="dxa"/>
+              <w:right w:w="100" w:type="dxa"/>
+            </w:tcMar>
+          </w:tcPr>
+          <w:p>
+            <w:pPr>
+              <w:pStyle w:val="normal"/>
+              <w:widowControl w:val="0"/>
+              <w:spacing w:line="240" w:lineRule="auto"/>
+            </w:pPr>
+            <w:r>
+              <w:t>Turn of functionality</w:t>
+            </w:r>
+          </w:p>
+        </w:tc>
+        <w:tc>
+          <w:tcPr>
+            <w:tcW w:w="1872" w:type="dxa"/>
+            <w:tcMar>
+              <w:top w:w="100" w:type="dxa"/>
+              <w:left w:w="100" w:type="dxa"/>
+              <w:bottom w:w="100" w:type="dxa"/>
+              <w:right w:w="100" w:type="dxa"/>
+            </w:tcMar>
+          </w:tcPr>
+          <w:p>
+            <w:pPr>
+              <w:pStyle w:val="normal"/>
+              <w:widowControl w:val="0"/>
+              <w:spacing w:line="240" w:lineRule="auto"/>
+            </w:pPr>
+            <w:r>
+              <w:t xml:space="preserve">ECU receives a </w:t>
+            </w:r>
+            <w:proofErr w:type="spellStart"/>
+            <w:r>
+              <w:t>vibrational</w:t>
+            </w:r>
+            <w:proofErr w:type="spellEnd"/>
+            <w:r>
+              <w:t xml:space="preserve"> torque request beyond the allowed maximum</w:t>
+            </w:r>
+          </w:p>
+        </w:tc>
+        <w:tc>
+          <w:tcPr>
+            <w:tcW w:w="1872" w:type="dxa"/>
+            <w:tcMar>
+              <w:top w:w="100" w:type="dxa"/>
+              <w:left w:w="100" w:type="dxa"/>
+              <w:bottom w:w="100" w:type="dxa"/>
+              <w:right w:w="100" w:type="dxa"/>
+            </w:tcMar>
+          </w:tcPr>
+          <w:p>
+            <w:pPr>
+              <w:pStyle w:val="normal"/>
+              <w:widowControl w:val="0"/>
+              <w:spacing w:line="240" w:lineRule="auto"/>
+            </w:pPr>
+            <w:r>
+              <w:t>yes</w:t>
+            </w:r>
+          </w:p>
+        </w:tc>
+        <w:tc>
+          <w:tcPr>
+            <w:tcW w:w="1872" w:type="dxa"/>
+            <w:tcMar>
+              <w:top w:w="100" w:type="dxa"/>
+              <w:left w:w="100" w:type="dxa"/>
+              <w:bottom w:w="100" w:type="dxa"/>
+              <w:right w:w="100" w:type="dxa"/>
+            </w:tcMar>
+          </w:tcPr>
+          <w:p>
+            <w:pPr>
+              <w:pStyle w:val="normal"/>
+              <w:widowControl w:val="0"/>
+              <w:spacing w:line="240" w:lineRule="auto"/>
+            </w:pPr>
+            <w:r>
+              <w:t>Indication of malfunction via  driver dashboard</w:t>
+            </w:r>
+          </w:p>
+        </w:tc>
+      </w:tr>
+      <w:tr>
+        <w:tc>
+          <w:tcPr>
+            <w:tcW w:w="1872" w:type="dxa"/>
+            <w:tcMar>
+              <w:top w:w="100" w:type="dxa"/>
+              <w:left w:w="100" w:type="dxa"/>
+              <w:bottom w:w="100" w:type="dxa"/>
+              <w:right w:w="100" w:type="dxa"/>
+            </w:tcMar>
+          </w:tcPr>
+          <w:p>
+            <w:pPr>
+              <w:pStyle w:val="normal"/>
+              <w:widowControl w:val="0"/>
+              <w:spacing w:line="240" w:lineRule="auto"/>
+            </w:pPr>
+            <w:r>
+              <w:t>WDC-02</w:t>
+            </w:r>
+          </w:p>
+        </w:tc>
+        <w:tc>
+          <w:tcPr>
+            <w:tcW w:w="1872" w:type="dxa"/>
+            <w:tcMar>
+              <w:top w:w="100" w:type="dxa"/>
+              <w:left w:w="100" w:type="dxa"/>
+              <w:bottom w:w="100" w:type="dxa"/>
+              <w:right w:w="100" w:type="dxa"/>
+            </w:tcMar>
+          </w:tcPr>
+          <w:p>
+            <w:pPr>
+              <w:pStyle w:val="normal"/>
+              <w:widowControl w:val="0"/>
+              <w:spacing w:line="240" w:lineRule="auto"/>
+            </w:pPr>
+            <w:r>
+              <w:t>Turn off functionality</w:t>
+            </w:r>
+          </w:p>
+        </w:tc>
+        <w:tc>
+          <w:tcPr>
+            <w:tcW w:w="1872" w:type="dxa"/>
+            <w:tcMar>
+              <w:top w:w="100" w:type="dxa"/>
+              <w:left w:w="100" w:type="dxa"/>
+              <w:bottom w:w="100" w:type="dxa"/>
+              <w:right w:w="100" w:type="dxa"/>
+            </w:tcMar>
+          </w:tcPr>
+          <w:p>
+            <w:pPr>
+              <w:pStyle w:val="normal"/>
+              <w:widowControl w:val="0"/>
+              <w:spacing w:line="240" w:lineRule="auto"/>
+            </w:pPr>
+            <w:r>
+              <w:t>ECU recognizes timeout of drivers interaction for lane keeping</w:t>
+            </w:r>
+          </w:p>
+        </w:tc>
+        <w:tc>
+          <w:tcPr>
+            <w:tcW w:w="1872" w:type="dxa"/>
+            <w:tcMar>
+              <w:top w:w="100" w:type="dxa"/>
+              <w:left w:w="100" w:type="dxa"/>
+              <w:bottom w:w="100" w:type="dxa"/>
+              <w:right w:w="100" w:type="dxa"/>
+            </w:tcMar>
+          </w:tcPr>
+          <w:p>
+            <w:pPr>
+              <w:pStyle w:val="normal"/>
+              <w:widowControl w:val="0"/>
+              <w:spacing w:line="240" w:lineRule="auto"/>
+            </w:pPr>
+            <w:r>
+              <w:t>yes</w:t>
+            </w:r>
+          </w:p>
+        </w:tc>
+        <w:tc>
+          <w:tcPr>
+            <w:tcW w:w="1872" w:type="dxa"/>
+            <w:tcMar>
+              <w:top w:w="100" w:type="dxa"/>
+              <w:left w:w="100" w:type="dxa"/>
+              <w:bottom w:w="100" w:type="dxa"/>
+              <w:right w:w="100" w:type="dxa"/>
+            </w:tcMar>
+          </w:tcPr>
+          <w:p>
+            <w:pPr>
+              <w:pStyle w:val="normal"/>
+              <w:widowControl w:val="0"/>
+              <w:spacing w:line="240" w:lineRule="auto"/>
+            </w:pPr>
+            <w:r>
+              <w:t xml:space="preserve">No automatic lane keeping. Eventually warning notification in </w:t>
+            </w:r>
+            <w:proofErr w:type="gramStart"/>
+            <w:r>
+              <w:t>drivers</w:t>
+            </w:r>
+            <w:proofErr w:type="gramEnd"/>
+            <w:r>
+              <w:t xml:space="preserve"> dashboard or hint in the manual that driver maintains responsibility for safe operation of the vehicle. </w:t>
+            </w:r>
+          </w:p>
+        </w:tc>
+      </w:tr>
+    </w:tbl>
+    <w:p>
+      <w:pPr>
+        <w:pStyle w:val="normal"/>
+      </w:pPr>
     </w:p>
     <w:sectPr>
       <w:pgSz w:w="12240" w:h="15840"/>

</xml_diff>